<commit_message>
got the header on the screen. Footer image should be just the same. I'll handle that next time.
</commit_message>
<xml_diff>
--- a/Test_Doc.docx
+++ b/Test_Doc.docx
@@ -4,6 +4,48 @@
   <w:body>
     <w:p>
       <w:r>
+        <w:drawing>
+          <wp:inline distT="0" distB="0" distL="0" distR="0">
+            <wp:extent cx="1905000" cy="952500"/>
+            <wp:effectExtent b="0" l="0" r="0" t="0"/>
+            <wp:docPr id="1" name="" descr="" title=""/>
+            <wp:cNvGraphicFramePr>
+              <a:graphicFrameLocks xmlns:a="http://schemas.openxmlformats.org/drawingml/2006/main" noChangeAspect="1"/>
+            </wp:cNvGraphicFramePr>
+            <a:graphic xmlns:a="http://schemas.openxmlformats.org/drawingml/2006/main">
+              <a:graphicData uri="http://schemas.openxmlformats.org/drawingml/2006/picture">
+                <pic:pic xmlns:pic="http://schemas.openxmlformats.org/drawingml/2006/picture">
+                  <pic:nvPicPr>
+                    <pic:cNvPr id="0" name="" descr=""/>
+                    <pic:cNvPicPr>
+                      <a:picLocks noChangeAspect="1" noChangeArrowheads="1"/>
+                    </pic:cNvPicPr>
+                  </pic:nvPicPr>
+                  <pic:blipFill>
+                    <a:blip r:embed="rId6" cstate="none"/>
+                    <a:srcRect/>
+                    <a:stretch>
+                      <a:fillRect/>
+                    </a:stretch>
+                  </pic:blipFill>
+                  <pic:spPr bwMode="auto">
+                    <a:xfrm>
+                      <a:off x="0" y="0"/>
+                      <a:ext cx="1905000" cy="952500"/>
+                    </a:xfrm>
+                    <a:prstGeom prst="rect">
+                      <a:avLst/>
+                    </a:prstGeom>
+                  </pic:spPr>
+                </pic:pic>
+              </a:graphicData>
+            </a:graphic>
+          </wp:inline>
+        </w:drawing>
+      </w:r>
+    </w:p>
+    <w:p>
+      <w:r>
         <w:rPr>
           <w:b/>
           <w:bCs/>
@@ -115,6 +157,201 @@
           <w:rFonts w:ascii="Calibri" w:cs="Calibri" w:eastAsia="Calibri" w:hAnsi="Calibri"/>
         </w:rPr>
         <w:t xml:space="preserve">READ or WAIVE: Waive</w:t>
+      </w:r>
+    </w:p>
+    <w:p>
+      <w:r>
+        <w:rPr>
+          <w:b/>
+          <w:bCs/>
+          <w:color w:val="000000"/>
+          <w:sz w:val="24"/>
+          <w:szCs w:val="24"/>
+          <w:rFonts w:ascii="Calibri" w:cs="Calibri" w:eastAsia="Calibri" w:hAnsi="Calibri"/>
+        </w:rPr>
+        <w:t xml:space="preserve">WITNESS #2: </w:t>
+      </w:r>
+    </w:p>
+    <w:p>
+      <w:r>
+        <w:rPr>
+          <w:b/>
+          <w:bCs/>
+          <w:color w:val="000000"/>
+          <w:sz w:val="24"/>
+          <w:szCs w:val="24"/>
+          <w:rFonts w:ascii="Calibri" w:cs="Calibri" w:eastAsia="Calibri" w:hAnsi="Calibri"/>
+        </w:rPr>
+        <w:t xml:space="preserve">ON THE RECORD TIME: </w:t>
+      </w:r>
+    </w:p>
+    <w:p>
+      <w:r>
+        <w:rPr>
+          <w:b/>
+          <w:bCs/>
+          <w:color w:val="000000"/>
+          <w:sz w:val="24"/>
+          <w:szCs w:val="24"/>
+          <w:rFonts w:ascii="Calibri" w:cs="Calibri" w:eastAsia="Calibri" w:hAnsi="Calibri"/>
+        </w:rPr>
+        <w:t xml:space="preserve">OFF THE RECORD TIME: </w:t>
+      </w:r>
+    </w:p>
+    <w:p>
+      <w:r>
+        <w:rPr>
+          <w:b/>
+          <w:bCs/>
+          <w:color w:val="000000"/>
+          <w:sz w:val="24"/>
+          <w:szCs w:val="24"/>
+          <w:rFonts w:ascii="Calibri" w:cs="Calibri" w:eastAsia="Calibri" w:hAnsi="Calibri"/>
+        </w:rPr>
+        <w:t xml:space="preserve">READ or WAIVE: Waive</w:t>
+      </w:r>
+    </w:p>
+    <w:p>
+      <w:r>
+        <w:rPr>
+          <w:b/>
+          <w:bCs/>
+          <w:color w:val="000000"/>
+          <w:sz w:val="24"/>
+          <w:szCs w:val="24"/>
+          <w:rFonts w:ascii="Calibri" w:cs="Calibri" w:eastAsia="Calibri" w:hAnsi="Calibri"/>
+        </w:rPr>
+        <w:t xml:space="preserve">WITNESS #3: </w:t>
+      </w:r>
+    </w:p>
+    <w:p>
+      <w:r>
+        <w:rPr>
+          <w:b/>
+          <w:bCs/>
+          <w:color w:val="000000"/>
+          <w:sz w:val="24"/>
+          <w:szCs w:val="24"/>
+          <w:rFonts w:ascii="Calibri" w:cs="Calibri" w:eastAsia="Calibri" w:hAnsi="Calibri"/>
+        </w:rPr>
+        <w:t xml:space="preserve">ON THE RECORD TIME: </w:t>
+      </w:r>
+    </w:p>
+    <w:p>
+      <w:r>
+        <w:rPr>
+          <w:b/>
+          <w:bCs/>
+          <w:color w:val="000000"/>
+          <w:sz w:val="24"/>
+          <w:szCs w:val="24"/>
+          <w:rFonts w:ascii="Calibri" w:cs="Calibri" w:eastAsia="Calibri" w:hAnsi="Calibri"/>
+        </w:rPr>
+        <w:t xml:space="preserve">OFF THE RECORD TIME: </w:t>
+      </w:r>
+    </w:p>
+    <w:p>
+      <w:r>
+        <w:rPr>
+          <w:b/>
+          <w:bCs/>
+          <w:color w:val="000000"/>
+          <w:sz w:val="24"/>
+          <w:szCs w:val="24"/>
+          <w:rFonts w:ascii="Calibri" w:cs="Calibri" w:eastAsia="Calibri" w:hAnsi="Calibri"/>
+        </w:rPr>
+        <w:t xml:space="preserve">READ or WAIVE: Waive</w:t>
+      </w:r>
+    </w:p>
+    <w:p>
+      <w:r>
+        <w:rPr>
+          <w:b/>
+          <w:bCs/>
+          <w:color w:val="FF0000"/>
+          <w:sz w:val="24"/>
+          <w:szCs w:val="24"/>
+          <w:rFonts w:ascii="Calibri" w:cs="Calibri" w:eastAsia="Calibri" w:hAnsi="Calibri"/>
+        </w:rPr>
+        <w:t xml:space="preserve">EXHIBITS: 1 - x1	2 - x2	3 - x3	</w:t>
+      </w:r>
+    </w:p>
+    <w:p>
+      <w:r>
+        <w:rPr>
+          <w:b/>
+          <w:bCs/>
+          <w:color w:val="FF0000"/>
+          <w:sz w:val="24"/>
+          <w:szCs w:val="24"/>
+          <w:rFonts w:ascii="Calibri" w:cs="Calibri" w:eastAsia="Calibri" w:hAnsi="Calibri"/>
+        </w:rPr>
+        <w:t xml:space="preserve">EXHIBITS BEING SENT TO TRANSCRIPTS@COURTSCRIBES.COM: true</w:t>
+      </w:r>
+    </w:p>
+    <w:p>
+      <w:r>
+        <w:rPr>
+          <w:b/>
+          <w:bCs/>
+          <w:color w:val="00AA00"/>
+          <w:sz w:val="24"/>
+          <w:szCs w:val="24"/>
+          <w:rFonts w:ascii="Calibri" w:cs="Calibri" w:eastAsia="Calibri" w:hAnsi="Calibri"/>
+        </w:rPr>
+        <w:t xml:space="preserve">TRANSCRIPT(S) ORDERED: false</w:t>
+      </w:r>
+    </w:p>
+    <w:p>
+      <w:r>
+        <w:rPr>
+          <w:b/>
+          <w:bCs/>
+          <w:color w:val="00AA00"/>
+          <w:sz w:val="24"/>
+          <w:szCs w:val="24"/>
+          <w:rFonts w:ascii="Calibri" w:cs="Calibri" w:eastAsia="Calibri" w:hAnsi="Calibri"/>
+        </w:rPr>
+        <w:t xml:space="preserve">DELIVERY SPEED: undefined</w:t>
+      </w:r>
+    </w:p>
+    <w:p>
+      <w:r>
+        <w:rPr>
+          <w:b/>
+          <w:bCs/>
+          <w:color w:val="00AA00"/>
+          <w:sz w:val="24"/>
+          <w:szCs w:val="24"/>
+          <w:rFonts w:ascii="Calibri" w:cs="Calibri" w:eastAsia="Calibri" w:hAnsi="Calibri"/>
+        </w:rPr>
+        <w:t xml:space="preserve">VIDEO ORDERED: true</w:t>
+      </w:r>
+    </w:p>
+    <w:p>
+      <w:r>
+        <w:rPr>
+          <w:b/>
+          <w:bCs/>
+          <w:color w:val="00AA00"/>
+          <w:sz w:val="24"/>
+          <w:szCs w:val="24"/>
+          <w:rFonts w:ascii="Calibri" w:cs="Calibri" w:eastAsia="Calibri" w:hAnsi="Calibri"/>
+        </w:rPr>
+        <w:t xml:space="preserve">NAMES OF ATTORNEY(S) WHO ORDERED: undefined</w:t>
+      </w:r>
+    </w:p>
+    <w:p>
+      <w:r>
+        <w:rPr>
+          <w:b/>
+          <w:bCs/>
+          <w:color w:val="000000"/>
+          <w:sz w:val="24"/>
+          <w:szCs w:val="24"/>
+          <w:rFonts w:ascii="Calibri" w:cs="Calibri" w:eastAsia="Calibri" w:hAnsi="Calibri"/>
+        </w:rPr>
+        <w:t xml:space="preserve">INCLUDE ANY ISSUES THAT OPERATIONS SHOULD KNOW (CONTINUE ON SECOND PAGE): </w:t>
       </w:r>
     </w:p>
     <w:sectPr>
@@ -170,7 +407,7 @@
 
 <file path=word/numbering.xml><?xml version="1.0" encoding="utf-8"?>
 <w:numbering xmlns:wpc="http://schemas.microsoft.com/office/word/2010/wordprocessingCanvas" xmlns:mc="http://schemas.openxmlformats.org/markup-compatibility/2006" xmlns:o="urn:schemas-microsoft-com:office:office" xmlns:r="http://schemas.openxmlformats.org/officeDocument/2006/relationships" xmlns:m="http://schemas.openxmlformats.org/officeDocument/2006/math" xmlns:v="urn:schemas-microsoft-com:vml" xmlns:wp14="http://schemas.microsoft.com/office/word/2010/wordprocessingDrawing" xmlns:wp="http://schemas.openxmlformats.org/drawingml/2006/wordprocessingDrawing" xmlns:w10="urn:schemas-microsoft-com:office:word" xmlns:w="http://schemas.openxmlformats.org/wordprocessingml/2006/main" xmlns:w14="http://schemas.microsoft.com/office/word/2010/wordml" xmlns:w15="http://schemas.microsoft.com/office/word/2012/wordml" xmlns:wpg="http://schemas.microsoft.com/office/word/2010/wordprocessingGroup" xmlns:wpi="http://schemas.microsoft.com/office/word/2010/wordprocessingInk" xmlns:wne="http://schemas.microsoft.com/office/word/2006/wordml" xmlns:wps="http://schemas.microsoft.com/office/word/2010/wordprocessingShape" mc:Ignorable="w14 w15 wp14">
-  <w:abstractNum w:abstractNumId="1" w15:restartNumberingAfterBreak="0">
+  <w:abstractNum w:abstractNumId="2" w15:restartNumberingAfterBreak="0">
     <w:multiLevelType w:val="hybridMultilevel"/>
     <w:lvl w:ilvl="0" w15:tentative="1">
       <w:start w:val="1"/>
@@ -255,7 +492,7 @@
     </w:lvl>
   </w:abstractNum>
   <w:num w:numId="1">
-    <w:abstractNumId w:val="1"/>
+    <w:abstractNumId w:val="2"/>
     <w:lvlOverride w:ilvl="0">
       <w:startOverride w:val="1"/>
     </w:lvlOverride>

</xml_diff>

<commit_message>
made some neat changes to the header and footer and general alignment.
</commit_message>
<xml_diff>
--- a/Test_Doc.docx
+++ b/Test_Doc.docx
@@ -5,9 +5,17 @@
     <w:p>
       <w:r>
         <w:drawing>
-          <wp:inline distT="0" distB="0" distL="0" distR="0">
-            <wp:extent cx="1905000" cy="952500"/>
+          <wp:anchor distT="0" distB="0" distL="0" distR="0" simplePos="0" allowOverlap="1" behindDoc="0" locked="0" layoutInCell="1" relativeHeight="952500">
+            <wp:simplePos x="0" y="0"/>
+            <wp:positionH relativeFrom="page">
+              <wp:align>center</wp:align>
+            </wp:positionH>
+            <wp:positionV relativeFrom="page">
+              <wp:align>top</wp:align>
+            </wp:positionV>
+            <wp:extent cx="2857500" cy="952500"/>
             <wp:effectExtent b="0" l="0" r="0" t="0"/>
+            <wp:wrapNone/>
             <wp:docPr id="1" name="" descr="" title=""/>
             <wp:cNvGraphicFramePr>
               <a:graphicFrameLocks xmlns:a="http://schemas.openxmlformats.org/drawingml/2006/main" noChangeAspect="1"/>
@@ -31,7 +39,7 @@
                   <pic:spPr bwMode="auto">
                     <a:xfrm>
                       <a:off x="0" y="0"/>
-                      <a:ext cx="1905000" cy="952500"/>
+                      <a:ext cx="2857500" cy="952500"/>
                     </a:xfrm>
                     <a:prstGeom prst="rect">
                       <a:avLst/>
@@ -40,11 +48,14 @@
                 </pic:pic>
               </a:graphicData>
             </a:graphic>
-          </wp:inline>
+          </wp:anchor>
         </w:drawing>
       </w:r>
     </w:p>
     <w:p>
+      <w:pPr>
+        <w:jc w:val="center"/>
+      </w:pPr>
       <w:r>
         <w:rPr>
           <w:b/>
@@ -352,6 +363,56 @@
           <w:rFonts w:ascii="Calibri" w:cs="Calibri" w:eastAsia="Calibri" w:hAnsi="Calibri"/>
         </w:rPr>
         <w:t xml:space="preserve">INCLUDE ANY ISSUES THAT OPERATIONS SHOULD KNOW (CONTINUE ON SECOND PAGE): </w:t>
+      </w:r>
+    </w:p>
+    <w:p>
+      <w:r>
+        <w:drawing>
+          <wp:anchor distT="0" distB="0" distL="0" distR="0" simplePos="0" allowOverlap="1" behindDoc="0" locked="0" layoutInCell="1" relativeHeight="952500">
+            <wp:simplePos x="0" y="0"/>
+            <wp:positionH relativeFrom="page">
+              <wp:align>center</wp:align>
+            </wp:positionH>
+            <wp:positionV relativeFrom="bottomMargin">
+              <wp:align>bottom</wp:align>
+            </wp:positionV>
+            <wp:extent cx="2857500" cy="952500"/>
+            <wp:effectExtent b="0" l="0" r="0" t="0"/>
+            <wp:wrapNone/>
+            <wp:docPr id="2" name="" descr="" title=""/>
+            <wp:cNvGraphicFramePr>
+              <a:graphicFrameLocks xmlns:a="http://schemas.openxmlformats.org/drawingml/2006/main" noChangeAspect="1"/>
+            </wp:cNvGraphicFramePr>
+            <a:graphic xmlns:a="http://schemas.openxmlformats.org/drawingml/2006/main">
+              <a:graphicData uri="http://schemas.openxmlformats.org/drawingml/2006/picture">
+                <pic:pic xmlns:pic="http://schemas.openxmlformats.org/drawingml/2006/picture">
+                  <pic:nvPicPr>
+                    <pic:cNvPr id="0" name="" descr=""/>
+                    <pic:cNvPicPr>
+                      <a:picLocks noChangeAspect="1" noChangeArrowheads="1"/>
+                    </pic:cNvPicPr>
+                  </pic:nvPicPr>
+                  <pic:blipFill>
+                    <a:blip r:embed="rId7" cstate="none"/>
+                    <a:srcRect/>
+                    <a:stretch>
+                      <a:fillRect/>
+                    </a:stretch>
+                  </pic:blipFill>
+                  <pic:spPr bwMode="auto">
+                    <a:xfrm>
+                      <a:off x="0" y="0"/>
+                      <a:ext cx="2857500" cy="952500"/>
+                    </a:xfrm>
+                    <a:prstGeom prst="rect">
+                      <a:avLst/>
+                    </a:prstGeom>
+                  </pic:spPr>
+                </pic:pic>
+              </a:graphicData>
+            </a:graphic>
+          </wp:anchor>
+        </w:drawing>
       </w:r>
     </w:p>
     <w:sectPr>
@@ -407,7 +468,7 @@
 
 <file path=word/numbering.xml><?xml version="1.0" encoding="utf-8"?>
 <w:numbering xmlns:wpc="http://schemas.microsoft.com/office/word/2010/wordprocessingCanvas" xmlns:mc="http://schemas.openxmlformats.org/markup-compatibility/2006" xmlns:o="urn:schemas-microsoft-com:office:office" xmlns:r="http://schemas.openxmlformats.org/officeDocument/2006/relationships" xmlns:m="http://schemas.openxmlformats.org/officeDocument/2006/math" xmlns:v="urn:schemas-microsoft-com:vml" xmlns:wp14="http://schemas.microsoft.com/office/word/2010/wordprocessingDrawing" xmlns:wp="http://schemas.openxmlformats.org/drawingml/2006/wordprocessingDrawing" xmlns:w10="urn:schemas-microsoft-com:office:word" xmlns:w="http://schemas.openxmlformats.org/wordprocessingml/2006/main" xmlns:w14="http://schemas.microsoft.com/office/word/2010/wordml" xmlns:w15="http://schemas.microsoft.com/office/word/2012/wordml" xmlns:wpg="http://schemas.microsoft.com/office/word/2010/wordprocessingGroup" xmlns:wpi="http://schemas.microsoft.com/office/word/2010/wordprocessingInk" xmlns:wne="http://schemas.microsoft.com/office/word/2006/wordml" xmlns:wps="http://schemas.microsoft.com/office/word/2010/wordprocessingShape" mc:Ignorable="w14 w15 wp14">
-  <w:abstractNum w:abstractNumId="2" w15:restartNumberingAfterBreak="0">
+  <w:abstractNum w:abstractNumId="3" w15:restartNumberingAfterBreak="0">
     <w:multiLevelType w:val="hybridMultilevel"/>
     <w:lvl w:ilvl="0" w15:tentative="1">
       <w:start w:val="1"/>
@@ -492,7 +553,7 @@
     </w:lvl>
   </w:abstractNum>
   <w:num w:numId="1">
-    <w:abstractNumId w:val="2"/>
+    <w:abstractNumId w:val="3"/>
     <w:lvlOverride w:ilvl="0">
       <w:startOverride w:val="1"/>
     </w:lvlOverride>

</xml_diff>